<commit_message>
Made a change in a scale that needed to be updated in the dataset.
</commit_message>
<xml_diff>
--- a/quick codebook.docx
+++ b/quick codebook.docx
@@ -25,7 +25,7 @@
     <w:tbl>
       <w:tblPr>
         <w:tblStyle w:val="TableGrid"/>
-        <w:tblW w:w="14665" w:type="dxa"/>
+        <w:tblW w:w="14035" w:type="dxa"/>
         <w:tblLook w:val="04A0" w:firstRow="1" w:lastRow="0" w:firstColumn="1" w:lastColumn="0" w:noHBand="0" w:noVBand="1"/>
       </w:tblPr>
       <w:tblGrid>
@@ -33,8 +33,7 @@
         <w:gridCol w:w="4989"/>
         <w:gridCol w:w="1079"/>
         <w:gridCol w:w="1107"/>
-        <w:gridCol w:w="900"/>
-        <w:gridCol w:w="4668"/>
+        <w:gridCol w:w="4938"/>
       </w:tblGrid>
       <w:tr>
         <w:tc>
@@ -59,7 +58,7 @@
         </w:tc>
         <w:tc>
           <w:tcPr>
-            <w:tcW w:w="5003" w:type="dxa"/>
+            <w:tcW w:w="4989" w:type="dxa"/>
             <w:vAlign w:val="center"/>
           </w:tcPr>
           <w:p>
@@ -79,7 +78,7 @@
         </w:tc>
         <w:tc>
           <w:tcPr>
-            <w:tcW w:w="1080" w:type="dxa"/>
+            <w:tcW w:w="1079" w:type="dxa"/>
             <w:vAlign w:val="center"/>
           </w:tcPr>
           <w:p>
@@ -99,7 +98,7 @@
         </w:tc>
         <w:tc>
           <w:tcPr>
-            <w:tcW w:w="1080" w:type="dxa"/>
+            <w:tcW w:w="1107" w:type="dxa"/>
             <w:vAlign w:val="center"/>
           </w:tcPr>
           <w:p>
@@ -113,54 +112,28 @@
               <w:rPr>
                 <w:b/>
               </w:rPr>
-              <w:t>A</w:t>
-            </w:r>
-            <w:r>
+              <w:t>Alpha (W1)</w:t>
+            </w:r>
+          </w:p>
+        </w:tc>
+        <w:tc>
+          <w:tcPr>
+            <w:tcW w:w="4938" w:type="dxa"/>
+            <w:vAlign w:val="center"/>
+          </w:tcPr>
+          <w:p>
+            <w:pPr>
+              <w:jc w:val="center"/>
               <w:rPr>
                 <w:b/>
               </w:rPr>
-              <w:t>lpha</w:t>
-            </w:r>
+            </w:pPr>
             <w:r>
               <w:rPr>
                 <w:b/>
               </w:rPr>
-              <w:t xml:space="preserve"> (W1)</w:t>
-            </w:r>
-          </w:p>
-        </w:tc>
-        <w:tc>
-          <w:tcPr>
-            <w:tcW w:w="900" w:type="dxa"/>
-            <w:vAlign w:val="center"/>
-          </w:tcPr>
-          <w:p>
-            <w:pPr>
-              <w:jc w:val="center"/>
-              <w:rPr>
-                <w:b/>
-              </w:rPr>
-            </w:pPr>
-            <w:r>
-              <w:rPr>
-                <w:b/>
-              </w:rPr>
-              <w:t>Range</w:t>
-            </w:r>
-          </w:p>
-        </w:tc>
-        <w:tc>
-          <w:tcPr>
-            <w:tcW w:w="4680" w:type="dxa"/>
-            <w:vAlign w:val="center"/>
-          </w:tcPr>
-          <w:p>
-            <w:pPr>
-              <w:jc w:val="center"/>
-              <w:rPr>
-                <w:b/>
-              </w:rPr>
-            </w:pPr>
+              <w:t xml:space="preserve">Scores &amp; </w:t>
+            </w:r>
             <w:r>
               <w:rPr>
                 <w:b/>
@@ -174,6 +147,7 @@
         <w:tc>
           <w:tcPr>
             <w:tcW w:w="1922" w:type="dxa"/>
+            <w:vAlign w:val="center"/>
           </w:tcPr>
           <w:p>
             <w:proofErr w:type="spellStart"/>
@@ -181,14 +155,12 @@
               <w:t>record_id</w:t>
             </w:r>
             <w:proofErr w:type="spellEnd"/>
-            <w:r>
-              <w:t xml:space="preserve">        </w:t>
-            </w:r>
-          </w:p>
-        </w:tc>
-        <w:tc>
-          <w:tcPr>
-            <w:tcW w:w="5003" w:type="dxa"/>
+          </w:p>
+        </w:tc>
+        <w:tc>
+          <w:tcPr>
+            <w:tcW w:w="4989" w:type="dxa"/>
+            <w:vAlign w:val="center"/>
           </w:tcPr>
           <w:p>
             <w:r>
@@ -198,7 +170,7 @@
         </w:tc>
         <w:tc>
           <w:tcPr>
-            <w:tcW w:w="1080" w:type="dxa"/>
+            <w:tcW w:w="1079" w:type="dxa"/>
             <w:vAlign w:val="center"/>
           </w:tcPr>
           <w:p>
@@ -212,7 +184,7 @@
         </w:tc>
         <w:tc>
           <w:tcPr>
-            <w:tcW w:w="1080" w:type="dxa"/>
+            <w:tcW w:w="1107" w:type="dxa"/>
             <w:vAlign w:val="center"/>
           </w:tcPr>
           <w:p>
@@ -226,21 +198,8 @@
         </w:tc>
         <w:tc>
           <w:tcPr>
-            <w:tcW w:w="900" w:type="dxa"/>
-            <w:vAlign w:val="center"/>
-          </w:tcPr>
-          <w:p>
-            <w:pPr>
-              <w:jc w:val="center"/>
-            </w:pPr>
-            <w:r>
-              <w:t>-</w:t>
-            </w:r>
-          </w:p>
-        </w:tc>
-        <w:tc>
-          <w:tcPr>
-            <w:tcW w:w="4680" w:type="dxa"/>
+            <w:tcW w:w="4938" w:type="dxa"/>
+            <w:vAlign w:val="center"/>
           </w:tcPr>
           <w:p/>
         </w:tc>
@@ -249,16 +208,18 @@
         <w:tc>
           <w:tcPr>
             <w:tcW w:w="1922" w:type="dxa"/>
-          </w:tcPr>
-          <w:p>
-            <w:r>
-              <w:t xml:space="preserve">condition       </w:t>
-            </w:r>
-          </w:p>
-        </w:tc>
-        <w:tc>
-          <w:tcPr>
-            <w:tcW w:w="5003" w:type="dxa"/>
+            <w:vAlign w:val="center"/>
+          </w:tcPr>
+          <w:p>
+            <w:r>
+              <w:t>condition</w:t>
+            </w:r>
+          </w:p>
+        </w:tc>
+        <w:tc>
+          <w:tcPr>
+            <w:tcW w:w="4989" w:type="dxa"/>
+            <w:vAlign w:val="center"/>
           </w:tcPr>
           <w:p>
             <w:r>
@@ -271,7 +232,7 @@
         </w:tc>
         <w:tc>
           <w:tcPr>
-            <w:tcW w:w="1080" w:type="dxa"/>
+            <w:tcW w:w="1079" w:type="dxa"/>
             <w:vAlign w:val="center"/>
           </w:tcPr>
           <w:p>
@@ -285,7 +246,7 @@
         </w:tc>
         <w:tc>
           <w:tcPr>
-            <w:tcW w:w="1080" w:type="dxa"/>
+            <w:tcW w:w="1107" w:type="dxa"/>
             <w:vAlign w:val="center"/>
           </w:tcPr>
           <w:p>
@@ -299,21 +260,8 @@
         </w:tc>
         <w:tc>
           <w:tcPr>
-            <w:tcW w:w="900" w:type="dxa"/>
-            <w:vAlign w:val="center"/>
-          </w:tcPr>
-          <w:p>
-            <w:pPr>
-              <w:jc w:val="center"/>
-            </w:pPr>
-            <w:r>
-              <w:t>-</w:t>
-            </w:r>
-          </w:p>
-        </w:tc>
-        <w:tc>
-          <w:tcPr>
-            <w:tcW w:w="4680" w:type="dxa"/>
+            <w:tcW w:w="4938" w:type="dxa"/>
+            <w:vAlign w:val="center"/>
           </w:tcPr>
           <w:p>
             <w:r>
@@ -337,6 +285,7 @@
         <w:tc>
           <w:tcPr>
             <w:tcW w:w="1922" w:type="dxa"/>
+            <w:vAlign w:val="center"/>
           </w:tcPr>
           <w:p>
             <w:r>
@@ -346,7 +295,8 @@
         </w:tc>
         <w:tc>
           <w:tcPr>
-            <w:tcW w:w="5003" w:type="dxa"/>
+            <w:tcW w:w="4989" w:type="dxa"/>
+            <w:vAlign w:val="center"/>
           </w:tcPr>
           <w:p>
             <w:r>
@@ -356,7 +306,7 @@
         </w:tc>
         <w:tc>
           <w:tcPr>
-            <w:tcW w:w="1080" w:type="dxa"/>
+            <w:tcW w:w="1079" w:type="dxa"/>
             <w:vAlign w:val="center"/>
           </w:tcPr>
           <w:p>
@@ -370,7 +320,7 @@
         </w:tc>
         <w:tc>
           <w:tcPr>
-            <w:tcW w:w="1080" w:type="dxa"/>
+            <w:tcW w:w="1107" w:type="dxa"/>
             <w:vAlign w:val="center"/>
           </w:tcPr>
           <w:p>
@@ -384,28 +334,15 @@
         </w:tc>
         <w:tc>
           <w:tcPr>
-            <w:tcW w:w="900" w:type="dxa"/>
-            <w:vAlign w:val="center"/>
-          </w:tcPr>
-          <w:p>
-            <w:pPr>
-              <w:jc w:val="center"/>
-            </w:pPr>
-            <w:r>
-              <w:t>-</w:t>
-            </w:r>
-          </w:p>
-        </w:tc>
-        <w:tc>
-          <w:tcPr>
-            <w:tcW w:w="4680" w:type="dxa"/>
+            <w:tcW w:w="4938" w:type="dxa"/>
+            <w:vAlign w:val="center"/>
           </w:tcPr>
           <w:p>
             <w:r>
               <w:t xml:space="preserve">1 = </w:t>
             </w:r>
             <w:r>
-              <w:t>1</w:t>
+              <w:t>wave 1</w:t>
             </w:r>
           </w:p>
           <w:p>
@@ -413,7 +350,7 @@
               <w:t xml:space="preserve">2 = </w:t>
             </w:r>
             <w:r>
-              <w:t>2</w:t>
+              <w:t>wave 2</w:t>
             </w:r>
           </w:p>
         </w:tc>
@@ -422,16 +359,18 @@
         <w:tc>
           <w:tcPr>
             <w:tcW w:w="1922" w:type="dxa"/>
-          </w:tcPr>
-          <w:p>
-            <w:r>
-              <w:t xml:space="preserve">Affiliation </w:t>
-            </w:r>
-          </w:p>
-        </w:tc>
-        <w:tc>
-          <w:tcPr>
-            <w:tcW w:w="5003" w:type="dxa"/>
+            <w:vAlign w:val="center"/>
+          </w:tcPr>
+          <w:p>
+            <w:r>
+              <w:t>Affiliation</w:t>
+            </w:r>
+          </w:p>
+        </w:tc>
+        <w:tc>
+          <w:tcPr>
+            <w:tcW w:w="4989" w:type="dxa"/>
+            <w:vAlign w:val="center"/>
           </w:tcPr>
           <w:p>
             <w:r>
@@ -441,7 +380,7 @@
         </w:tc>
         <w:tc>
           <w:tcPr>
-            <w:tcW w:w="1080" w:type="dxa"/>
+            <w:tcW w:w="1079" w:type="dxa"/>
             <w:vAlign w:val="center"/>
           </w:tcPr>
           <w:p>
@@ -455,7 +394,7 @@
         </w:tc>
         <w:tc>
           <w:tcPr>
-            <w:tcW w:w="1080" w:type="dxa"/>
+            <w:tcW w:w="1107" w:type="dxa"/>
             <w:vAlign w:val="center"/>
           </w:tcPr>
           <w:p>
@@ -469,21 +408,8 @@
         </w:tc>
         <w:tc>
           <w:tcPr>
-            <w:tcW w:w="900" w:type="dxa"/>
-            <w:vAlign w:val="center"/>
-          </w:tcPr>
-          <w:p>
-            <w:pPr>
-              <w:jc w:val="center"/>
-            </w:pPr>
-            <w:r>
-              <w:t>-</w:t>
-            </w:r>
-          </w:p>
-        </w:tc>
-        <w:tc>
-          <w:tcPr>
-            <w:tcW w:w="4680" w:type="dxa"/>
+            <w:tcW w:w="4938" w:type="dxa"/>
+            <w:vAlign w:val="center"/>
           </w:tcPr>
           <w:p>
             <w:r>
@@ -515,6 +441,7 @@
         <w:tc>
           <w:tcPr>
             <w:tcW w:w="1922" w:type="dxa"/>
+            <w:vAlign w:val="center"/>
           </w:tcPr>
           <w:p>
             <w:r>
@@ -524,7 +451,8 @@
         </w:tc>
         <w:tc>
           <w:tcPr>
-            <w:tcW w:w="5003" w:type="dxa"/>
+            <w:tcW w:w="4989" w:type="dxa"/>
+            <w:vAlign w:val="center"/>
           </w:tcPr>
           <w:p>
             <w:r>
@@ -534,7 +462,7 @@
         </w:tc>
         <w:tc>
           <w:tcPr>
-            <w:tcW w:w="1080" w:type="dxa"/>
+            <w:tcW w:w="1079" w:type="dxa"/>
             <w:vAlign w:val="center"/>
           </w:tcPr>
           <w:p>
@@ -548,7 +476,7 @@
         </w:tc>
         <w:tc>
           <w:tcPr>
-            <w:tcW w:w="1080" w:type="dxa"/>
+            <w:tcW w:w="1107" w:type="dxa"/>
             <w:vAlign w:val="center"/>
           </w:tcPr>
           <w:p>
@@ -562,21 +490,8 @@
         </w:tc>
         <w:tc>
           <w:tcPr>
-            <w:tcW w:w="900" w:type="dxa"/>
-            <w:vAlign w:val="center"/>
-          </w:tcPr>
-          <w:p>
-            <w:pPr>
-              <w:jc w:val="center"/>
-            </w:pPr>
-            <w:r>
-              <w:t>-</w:t>
-            </w:r>
-          </w:p>
-        </w:tc>
-        <w:tc>
-          <w:tcPr>
-            <w:tcW w:w="4680" w:type="dxa"/>
+            <w:tcW w:w="4938" w:type="dxa"/>
+            <w:vAlign w:val="center"/>
           </w:tcPr>
           <w:p>
             <w:r>
@@ -600,16 +515,18 @@
         <w:tc>
           <w:tcPr>
             <w:tcW w:w="1922" w:type="dxa"/>
-          </w:tcPr>
-          <w:p>
-            <w:r>
-              <w:t xml:space="preserve">age   </w:t>
-            </w:r>
-          </w:p>
-        </w:tc>
-        <w:tc>
-          <w:tcPr>
-            <w:tcW w:w="5003" w:type="dxa"/>
+            <w:vAlign w:val="center"/>
+          </w:tcPr>
+          <w:p>
+            <w:r>
+              <w:t>age</w:t>
+            </w:r>
+          </w:p>
+        </w:tc>
+        <w:tc>
+          <w:tcPr>
+            <w:tcW w:w="4989" w:type="dxa"/>
+            <w:vAlign w:val="center"/>
           </w:tcPr>
           <w:p>
             <w:r>
@@ -619,7 +536,7 @@
         </w:tc>
         <w:tc>
           <w:tcPr>
-            <w:tcW w:w="1080" w:type="dxa"/>
+            <w:tcW w:w="1079" w:type="dxa"/>
             <w:vAlign w:val="center"/>
           </w:tcPr>
           <w:p>
@@ -633,7 +550,7 @@
         </w:tc>
         <w:tc>
           <w:tcPr>
-            <w:tcW w:w="1080" w:type="dxa"/>
+            <w:tcW w:w="1107" w:type="dxa"/>
             <w:vAlign w:val="center"/>
           </w:tcPr>
           <w:p>
@@ -647,22 +564,14 @@
         </w:tc>
         <w:tc>
           <w:tcPr>
-            <w:tcW w:w="900" w:type="dxa"/>
-            <w:vAlign w:val="center"/>
-          </w:tcPr>
-          <w:p>
-            <w:pPr>
-              <w:jc w:val="center"/>
-            </w:pPr>
+            <w:tcW w:w="4938" w:type="dxa"/>
+            <w:vAlign w:val="center"/>
+          </w:tcPr>
+          <w:p>
             <w:r>
               <w:t>0-99</w:t>
             </w:r>
           </w:p>
-        </w:tc>
-        <w:tc>
-          <w:tcPr>
-            <w:tcW w:w="4680" w:type="dxa"/>
-          </w:tcPr>
           <w:p/>
         </w:tc>
       </w:tr>
@@ -670,6 +579,7 @@
         <w:tc>
           <w:tcPr>
             <w:tcW w:w="1922" w:type="dxa"/>
+            <w:vAlign w:val="center"/>
           </w:tcPr>
           <w:p>
             <w:proofErr w:type="spellStart"/>
@@ -677,14 +587,12 @@
               <w:t>rel_status</w:t>
             </w:r>
             <w:proofErr w:type="spellEnd"/>
-            <w:r>
-              <w:t xml:space="preserve">          </w:t>
-            </w:r>
-          </w:p>
-        </w:tc>
-        <w:tc>
-          <w:tcPr>
-            <w:tcW w:w="5003" w:type="dxa"/>
+          </w:p>
+        </w:tc>
+        <w:tc>
+          <w:tcPr>
+            <w:tcW w:w="4989" w:type="dxa"/>
+            <w:vAlign w:val="center"/>
           </w:tcPr>
           <w:p>
             <w:r>
@@ -694,7 +602,7 @@
         </w:tc>
         <w:tc>
           <w:tcPr>
-            <w:tcW w:w="1080" w:type="dxa"/>
+            <w:tcW w:w="1079" w:type="dxa"/>
             <w:vAlign w:val="center"/>
           </w:tcPr>
           <w:p>
@@ -708,7 +616,7 @@
         </w:tc>
         <w:tc>
           <w:tcPr>
-            <w:tcW w:w="1080" w:type="dxa"/>
+            <w:tcW w:w="1107" w:type="dxa"/>
             <w:vAlign w:val="center"/>
           </w:tcPr>
           <w:p>
@@ -722,21 +630,8 @@
         </w:tc>
         <w:tc>
           <w:tcPr>
-            <w:tcW w:w="900" w:type="dxa"/>
-            <w:vAlign w:val="center"/>
-          </w:tcPr>
-          <w:p>
-            <w:pPr>
-              <w:jc w:val="center"/>
-            </w:pPr>
-            <w:r>
-              <w:t>-</w:t>
-            </w:r>
-          </w:p>
-        </w:tc>
-        <w:tc>
-          <w:tcPr>
-            <w:tcW w:w="4680" w:type="dxa"/>
+            <w:tcW w:w="4938" w:type="dxa"/>
+            <w:vAlign w:val="center"/>
           </w:tcPr>
           <w:p>
             <w:r>
@@ -774,6 +669,7 @@
         <w:tc>
           <w:tcPr>
             <w:tcW w:w="1922" w:type="dxa"/>
+            <w:vAlign w:val="center"/>
           </w:tcPr>
           <w:p>
             <w:proofErr w:type="spellStart"/>
@@ -781,14 +677,12 @@
               <w:t>ed_level</w:t>
             </w:r>
             <w:proofErr w:type="spellEnd"/>
-            <w:r>
-              <w:t xml:space="preserve">          </w:t>
-            </w:r>
-          </w:p>
-        </w:tc>
-        <w:tc>
-          <w:tcPr>
-            <w:tcW w:w="5003" w:type="dxa"/>
+          </w:p>
+        </w:tc>
+        <w:tc>
+          <w:tcPr>
+            <w:tcW w:w="4989" w:type="dxa"/>
+            <w:vAlign w:val="center"/>
           </w:tcPr>
           <w:p>
             <w:r>
@@ -798,7 +692,7 @@
         </w:tc>
         <w:tc>
           <w:tcPr>
-            <w:tcW w:w="1080" w:type="dxa"/>
+            <w:tcW w:w="1079" w:type="dxa"/>
             <w:vAlign w:val="center"/>
           </w:tcPr>
           <w:p>
@@ -812,7 +706,7 @@
         </w:tc>
         <w:tc>
           <w:tcPr>
-            <w:tcW w:w="1080" w:type="dxa"/>
+            <w:tcW w:w="1107" w:type="dxa"/>
             <w:vAlign w:val="center"/>
           </w:tcPr>
           <w:p>
@@ -826,21 +720,8 @@
         </w:tc>
         <w:tc>
           <w:tcPr>
-            <w:tcW w:w="900" w:type="dxa"/>
-            <w:vAlign w:val="center"/>
-          </w:tcPr>
-          <w:p>
-            <w:pPr>
-              <w:jc w:val="center"/>
-            </w:pPr>
-            <w:r>
-              <w:t>-</w:t>
-            </w:r>
-          </w:p>
-        </w:tc>
-        <w:tc>
-          <w:tcPr>
-            <w:tcW w:w="4680" w:type="dxa"/>
+            <w:tcW w:w="4938" w:type="dxa"/>
+            <w:vAlign w:val="center"/>
           </w:tcPr>
           <w:p>
             <w:r>
@@ -854,12 +735,12 @@
           </w:p>
           <w:p>
             <w:r>
-              <w:t xml:space="preserve">3 = completed elementary </w:t>
-            </w:r>
-          </w:p>
-          <w:p>
-            <w:r>
-              <w:t xml:space="preserve">4 = attended not completed middle </w:t>
+              <w:t>3 = completed elementary</w:t>
+            </w:r>
+          </w:p>
+          <w:p>
+            <w:r>
+              <w:t>4 = attended not completed middle</w:t>
             </w:r>
           </w:p>
           <w:p>
@@ -893,21 +774,21 @@
         <w:tc>
           <w:tcPr>
             <w:tcW w:w="1922" w:type="dxa"/>
+            <w:vAlign w:val="center"/>
           </w:tcPr>
           <w:p>
             <w:proofErr w:type="spellStart"/>
             <w:r>
+              <w:lastRenderedPageBreak/>
               <w:t>income_enough</w:t>
             </w:r>
             <w:proofErr w:type="spellEnd"/>
-            <w:r>
-              <w:t xml:space="preserve">       </w:t>
-            </w:r>
-          </w:p>
-        </w:tc>
-        <w:tc>
-          <w:tcPr>
-            <w:tcW w:w="5003" w:type="dxa"/>
+          </w:p>
+        </w:tc>
+        <w:tc>
+          <w:tcPr>
+            <w:tcW w:w="4989" w:type="dxa"/>
+            <w:vAlign w:val="center"/>
           </w:tcPr>
           <w:p>
             <w:r>
@@ -917,7 +798,7 @@
         </w:tc>
         <w:tc>
           <w:tcPr>
-            <w:tcW w:w="1080" w:type="dxa"/>
+            <w:tcW w:w="1079" w:type="dxa"/>
             <w:vAlign w:val="center"/>
           </w:tcPr>
           <w:p>
@@ -931,7 +812,7 @@
         </w:tc>
         <w:tc>
           <w:tcPr>
-            <w:tcW w:w="1080" w:type="dxa"/>
+            <w:tcW w:w="1107" w:type="dxa"/>
             <w:vAlign w:val="center"/>
           </w:tcPr>
           <w:p>
@@ -945,21 +826,8 @@
         </w:tc>
         <w:tc>
           <w:tcPr>
-            <w:tcW w:w="900" w:type="dxa"/>
-            <w:vAlign w:val="center"/>
-          </w:tcPr>
-          <w:p>
-            <w:pPr>
-              <w:jc w:val="center"/>
-            </w:pPr>
-            <w:r>
-              <w:t>-</w:t>
-            </w:r>
-          </w:p>
-        </w:tc>
-        <w:tc>
-          <w:tcPr>
-            <w:tcW w:w="4680" w:type="dxa"/>
+            <w:tcW w:w="4938" w:type="dxa"/>
+            <w:vAlign w:val="center"/>
           </w:tcPr>
           <w:p>
             <w:r>
@@ -971,7 +839,6 @@
           </w:p>
           <w:p>
             <w:r>
-              <w:lastRenderedPageBreak/>
               <w:t xml:space="preserve">2 = </w:t>
             </w:r>
             <w:r>
@@ -998,9 +865,6 @@
             </w:r>
             <w:r>
               <w:t>not enough &amp; fin. difficulties</w:t>
-            </w:r>
-            <w:r>
-              <w:t xml:space="preserve"> </w:t>
             </w:r>
           </w:p>
         </w:tc>
@@ -1009,22 +873,20 @@
         <w:tc>
           <w:tcPr>
             <w:tcW w:w="1922" w:type="dxa"/>
+            <w:vAlign w:val="center"/>
           </w:tcPr>
           <w:p>
             <w:proofErr w:type="spellStart"/>
             <w:r>
-              <w:lastRenderedPageBreak/>
               <w:t>food_insec</w:t>
             </w:r>
             <w:proofErr w:type="spellEnd"/>
-            <w:r>
-              <w:t xml:space="preserve">        </w:t>
-            </w:r>
-          </w:p>
-        </w:tc>
-        <w:tc>
-          <w:tcPr>
-            <w:tcW w:w="5003" w:type="dxa"/>
+          </w:p>
+        </w:tc>
+        <w:tc>
+          <w:tcPr>
+            <w:tcW w:w="4989" w:type="dxa"/>
+            <w:vAlign w:val="center"/>
           </w:tcPr>
           <w:p>
             <w:r>
@@ -1034,7 +896,7 @@
         </w:tc>
         <w:tc>
           <w:tcPr>
-            <w:tcW w:w="1080" w:type="dxa"/>
+            <w:tcW w:w="1079" w:type="dxa"/>
             <w:vAlign w:val="center"/>
           </w:tcPr>
           <w:p>
@@ -1048,7 +910,7 @@
         </w:tc>
         <w:tc>
           <w:tcPr>
-            <w:tcW w:w="1080" w:type="dxa"/>
+            <w:tcW w:w="1107" w:type="dxa"/>
             <w:vAlign w:val="center"/>
           </w:tcPr>
           <w:p>
@@ -1062,25 +924,17 @@
         </w:tc>
         <w:tc>
           <w:tcPr>
-            <w:tcW w:w="900" w:type="dxa"/>
-            <w:vAlign w:val="center"/>
-          </w:tcPr>
-          <w:p>
-            <w:pPr>
-              <w:jc w:val="center"/>
-            </w:pPr>
-            <w:r>
-              <w:t>-</w:t>
-            </w:r>
-          </w:p>
-        </w:tc>
-        <w:tc>
-          <w:tcPr>
-            <w:tcW w:w="4680" w:type="dxa"/>
-          </w:tcPr>
-          <w:p>
-            <w:r>
-              <w:t>0 = no, 1 = yes</w:t>
+            <w:tcW w:w="4938" w:type="dxa"/>
+            <w:vAlign w:val="center"/>
+          </w:tcPr>
+          <w:p>
+            <w:r>
+              <w:t>0 = no</w:t>
+            </w:r>
+          </w:p>
+          <w:p>
+            <w:r>
+              <w:t>1 = yes</w:t>
             </w:r>
           </w:p>
         </w:tc>
@@ -1089,6 +943,7 @@
         <w:tc>
           <w:tcPr>
             <w:tcW w:w="1922" w:type="dxa"/>
+            <w:vAlign w:val="center"/>
           </w:tcPr>
           <w:p>
             <w:proofErr w:type="spellStart"/>
@@ -1096,14 +951,12 @@
               <w:t>number_children</w:t>
             </w:r>
             <w:proofErr w:type="spellEnd"/>
-            <w:r>
-              <w:t xml:space="preserve">     </w:t>
-            </w:r>
-          </w:p>
-        </w:tc>
-        <w:tc>
-          <w:tcPr>
-            <w:tcW w:w="5003" w:type="dxa"/>
+          </w:p>
+        </w:tc>
+        <w:tc>
+          <w:tcPr>
+            <w:tcW w:w="4989" w:type="dxa"/>
+            <w:vAlign w:val="center"/>
           </w:tcPr>
           <w:p>
             <w:r>
@@ -1113,7 +966,7 @@
         </w:tc>
         <w:tc>
           <w:tcPr>
-            <w:tcW w:w="1080" w:type="dxa"/>
+            <w:tcW w:w="1079" w:type="dxa"/>
             <w:vAlign w:val="center"/>
           </w:tcPr>
           <w:p>
@@ -1127,7 +980,7 @@
         </w:tc>
         <w:tc>
           <w:tcPr>
-            <w:tcW w:w="1080" w:type="dxa"/>
+            <w:tcW w:w="1107" w:type="dxa"/>
             <w:vAlign w:val="center"/>
           </w:tcPr>
           <w:p>
@@ -1141,22 +994,14 @@
         </w:tc>
         <w:tc>
           <w:tcPr>
-            <w:tcW w:w="900" w:type="dxa"/>
-            <w:vAlign w:val="center"/>
-          </w:tcPr>
-          <w:p>
-            <w:pPr>
-              <w:jc w:val="center"/>
-            </w:pPr>
+            <w:tcW w:w="4938" w:type="dxa"/>
+            <w:vAlign w:val="center"/>
+          </w:tcPr>
+          <w:p>
             <w:r>
               <w:t>0-14</w:t>
             </w:r>
           </w:p>
-        </w:tc>
-        <w:tc>
-          <w:tcPr>
-            <w:tcW w:w="4680" w:type="dxa"/>
-          </w:tcPr>
           <w:p/>
         </w:tc>
       </w:tr>
@@ -1164,6 +1009,7 @@
         <w:tc>
           <w:tcPr>
             <w:tcW w:w="1922" w:type="dxa"/>
+            <w:vAlign w:val="center"/>
           </w:tcPr>
           <w:p>
             <w:proofErr w:type="spellStart"/>
@@ -1171,14 +1017,12 @@
               <w:t>prim_caregiver</w:t>
             </w:r>
             <w:proofErr w:type="spellEnd"/>
-            <w:r>
-              <w:t xml:space="preserve">    </w:t>
-            </w:r>
-          </w:p>
-        </w:tc>
-        <w:tc>
-          <w:tcPr>
-            <w:tcW w:w="5003" w:type="dxa"/>
+          </w:p>
+        </w:tc>
+        <w:tc>
+          <w:tcPr>
+            <w:tcW w:w="4989" w:type="dxa"/>
+            <w:vAlign w:val="center"/>
           </w:tcPr>
           <w:p>
             <w:r>
@@ -1188,7 +1032,7 @@
         </w:tc>
         <w:tc>
           <w:tcPr>
-            <w:tcW w:w="1080" w:type="dxa"/>
+            <w:tcW w:w="1079" w:type="dxa"/>
             <w:vAlign w:val="center"/>
           </w:tcPr>
           <w:p>
@@ -1202,7 +1046,7 @@
         </w:tc>
         <w:tc>
           <w:tcPr>
-            <w:tcW w:w="1080" w:type="dxa"/>
+            <w:tcW w:w="1107" w:type="dxa"/>
             <w:vAlign w:val="center"/>
           </w:tcPr>
           <w:p>
@@ -1216,25 +1060,17 @@
         </w:tc>
         <w:tc>
           <w:tcPr>
-            <w:tcW w:w="900" w:type="dxa"/>
-            <w:vAlign w:val="center"/>
-          </w:tcPr>
-          <w:p>
-            <w:pPr>
-              <w:jc w:val="center"/>
-            </w:pPr>
-            <w:r>
-              <w:t>-</w:t>
-            </w:r>
-          </w:p>
-        </w:tc>
-        <w:tc>
-          <w:tcPr>
-            <w:tcW w:w="4680" w:type="dxa"/>
-          </w:tcPr>
-          <w:p>
-            <w:r>
-              <w:t>0 = no, 1 = yes</w:t>
+            <w:tcW w:w="4938" w:type="dxa"/>
+            <w:vAlign w:val="center"/>
+          </w:tcPr>
+          <w:p>
+            <w:r>
+              <w:t>0 = no</w:t>
+            </w:r>
+          </w:p>
+          <w:p>
+            <w:r>
+              <w:t>1 = yes</w:t>
             </w:r>
           </w:p>
         </w:tc>
@@ -1243,16 +1079,18 @@
         <w:tc>
           <w:tcPr>
             <w:tcW w:w="1922" w:type="dxa"/>
-          </w:tcPr>
-          <w:p>
-            <w:r>
-              <w:t xml:space="preserve">internalizing_1     </w:t>
-            </w:r>
-          </w:p>
-        </w:tc>
-        <w:tc>
-          <w:tcPr>
-            <w:tcW w:w="5003" w:type="dxa"/>
+            <w:vAlign w:val="center"/>
+          </w:tcPr>
+          <w:p>
+            <w:r>
+              <w:t>internalizing_1</w:t>
+            </w:r>
+          </w:p>
+        </w:tc>
+        <w:tc>
+          <w:tcPr>
+            <w:tcW w:w="4989" w:type="dxa"/>
+            <w:vAlign w:val="center"/>
           </w:tcPr>
           <w:p>
             <w:r>
@@ -1262,7 +1100,7 @@
         </w:tc>
         <w:tc>
           <w:tcPr>
-            <w:tcW w:w="1080" w:type="dxa"/>
+            <w:tcW w:w="1079" w:type="dxa"/>
             <w:vAlign w:val="center"/>
           </w:tcPr>
           <w:p>
@@ -1276,7 +1114,7 @@
         </w:tc>
         <w:tc>
           <w:tcPr>
-            <w:tcW w:w="1080" w:type="dxa"/>
+            <w:tcW w:w="1107" w:type="dxa"/>
             <w:vAlign w:val="center"/>
           </w:tcPr>
           <w:p>
@@ -1290,25 +1128,17 @@
         </w:tc>
         <w:tc>
           <w:tcPr>
-            <w:tcW w:w="900" w:type="dxa"/>
-            <w:vAlign w:val="center"/>
-          </w:tcPr>
-          <w:p>
-            <w:pPr>
-              <w:jc w:val="center"/>
-            </w:pPr>
+            <w:tcW w:w="4938" w:type="dxa"/>
+            <w:vAlign w:val="center"/>
+          </w:tcPr>
+          <w:p>
             <w:r>
               <w:t>0-2</w:t>
             </w:r>
           </w:p>
-        </w:tc>
-        <w:tc>
-          <w:tcPr>
-            <w:tcW w:w="4680" w:type="dxa"/>
-          </w:tcPr>
-          <w:p>
-            <w:r>
-              <w:t xml:space="preserve">Higher scores, higher internalizing </w:t>
+          <w:p>
+            <w:r>
+              <w:t>Higher scores, higher internalizing</w:t>
             </w:r>
           </w:p>
         </w:tc>
@@ -1317,16 +1147,18 @@
         <w:tc>
           <w:tcPr>
             <w:tcW w:w="1922" w:type="dxa"/>
-          </w:tcPr>
-          <w:p>
-            <w:r>
-              <w:t xml:space="preserve">externalizing_1   </w:t>
-            </w:r>
-          </w:p>
-        </w:tc>
-        <w:tc>
-          <w:tcPr>
-            <w:tcW w:w="5003" w:type="dxa"/>
+            <w:vAlign w:val="center"/>
+          </w:tcPr>
+          <w:p>
+            <w:r>
+              <w:t>externalizing_1</w:t>
+            </w:r>
+          </w:p>
+        </w:tc>
+        <w:tc>
+          <w:tcPr>
+            <w:tcW w:w="4989" w:type="dxa"/>
+            <w:vAlign w:val="center"/>
           </w:tcPr>
           <w:p>
             <w:r>
@@ -1336,7 +1168,7 @@
         </w:tc>
         <w:tc>
           <w:tcPr>
-            <w:tcW w:w="1080" w:type="dxa"/>
+            <w:tcW w:w="1079" w:type="dxa"/>
             <w:vAlign w:val="center"/>
           </w:tcPr>
           <w:p>
@@ -1358,42 +1190,31 @@
         </w:tc>
         <w:tc>
           <w:tcPr>
-            <w:tcW w:w="1080" w:type="dxa"/>
-            <w:vAlign w:val="center"/>
-          </w:tcPr>
-          <w:p>
-            <w:pPr>
-              <w:jc w:val="center"/>
-            </w:pPr>
-            <w:r>
-              <w:t>0.6</w:t>
-            </w:r>
-            <w:r>
-              <w:t>4</w:t>
-            </w:r>
-          </w:p>
-        </w:tc>
-        <w:tc>
-          <w:tcPr>
-            <w:tcW w:w="900" w:type="dxa"/>
-            <w:vAlign w:val="center"/>
-          </w:tcPr>
-          <w:p>
-            <w:pPr>
-              <w:jc w:val="center"/>
-            </w:pPr>
+            <w:tcW w:w="1107" w:type="dxa"/>
+            <w:vAlign w:val="center"/>
+          </w:tcPr>
+          <w:p>
+            <w:pPr>
+              <w:jc w:val="center"/>
+            </w:pPr>
+            <w:r>
+              <w:t>0.64</w:t>
+            </w:r>
+          </w:p>
+        </w:tc>
+        <w:tc>
+          <w:tcPr>
+            <w:tcW w:w="4938" w:type="dxa"/>
+            <w:vAlign w:val="center"/>
+          </w:tcPr>
+          <w:p>
             <w:r>
               <w:t>0-2</w:t>
             </w:r>
           </w:p>
-        </w:tc>
-        <w:tc>
-          <w:tcPr>
-            <w:tcW w:w="4680" w:type="dxa"/>
-          </w:tcPr>
-          <w:p>
-            <w:r>
-              <w:t xml:space="preserve">Higher scores, higher externalizing </w:t>
+          <w:p>
+            <w:r>
+              <w:t>Higher scores, higher externalizing</w:t>
             </w:r>
           </w:p>
         </w:tc>
@@ -1402,16 +1223,18 @@
         <w:tc>
           <w:tcPr>
             <w:tcW w:w="1922" w:type="dxa"/>
-          </w:tcPr>
-          <w:p>
-            <w:r>
-              <w:t xml:space="preserve">hyperactivity_1     </w:t>
-            </w:r>
-          </w:p>
-        </w:tc>
-        <w:tc>
-          <w:tcPr>
-            <w:tcW w:w="5003" w:type="dxa"/>
+            <w:vAlign w:val="center"/>
+          </w:tcPr>
+          <w:p>
+            <w:r>
+              <w:t>hyperactivity_1</w:t>
+            </w:r>
+          </w:p>
+        </w:tc>
+        <w:tc>
+          <w:tcPr>
+            <w:tcW w:w="4989" w:type="dxa"/>
+            <w:vAlign w:val="center"/>
           </w:tcPr>
           <w:p>
             <w:r>
@@ -1421,7 +1244,7 @@
         </w:tc>
         <w:tc>
           <w:tcPr>
-            <w:tcW w:w="1080" w:type="dxa"/>
+            <w:tcW w:w="1079" w:type="dxa"/>
             <w:vAlign w:val="center"/>
           </w:tcPr>
           <w:p>
@@ -1435,7 +1258,7 @@
         </w:tc>
         <w:tc>
           <w:tcPr>
-            <w:tcW w:w="1080" w:type="dxa"/>
+            <w:tcW w:w="1107" w:type="dxa"/>
             <w:vAlign w:val="center"/>
           </w:tcPr>
           <w:p>
@@ -1449,25 +1272,22 @@
         </w:tc>
         <w:tc>
           <w:tcPr>
-            <w:tcW w:w="900" w:type="dxa"/>
-            <w:vAlign w:val="center"/>
-          </w:tcPr>
-          <w:p>
-            <w:pPr>
-              <w:jc w:val="center"/>
-            </w:pPr>
+            <w:tcW w:w="4938" w:type="dxa"/>
+            <w:vAlign w:val="center"/>
+          </w:tcPr>
+          <w:p>
             <w:r>
               <w:t>0-2</w:t>
             </w:r>
           </w:p>
-        </w:tc>
-        <w:tc>
-          <w:tcPr>
-            <w:tcW w:w="4680" w:type="dxa"/>
-          </w:tcPr>
-          <w:p>
-            <w:r>
-              <w:t xml:space="preserve">Higher scores, higher hyperactivity </w:t>
+          <w:p>
+            <w:r>
+              <w:t>Higher scores, higher hyperactivit</w:t>
+            </w:r>
+            <w:bookmarkStart w:id="1" w:name="_GoBack"/>
+            <w:bookmarkEnd w:id="1"/>
+            <w:r>
+              <w:t>y</w:t>
             </w:r>
           </w:p>
         </w:tc>
@@ -1476,16 +1296,18 @@
         <w:tc>
           <w:tcPr>
             <w:tcW w:w="1922" w:type="dxa"/>
-          </w:tcPr>
-          <w:p>
-            <w:r>
-              <w:t xml:space="preserve">prosocial_1       </w:t>
-            </w:r>
-          </w:p>
-        </w:tc>
-        <w:tc>
-          <w:tcPr>
-            <w:tcW w:w="5003" w:type="dxa"/>
+            <w:vAlign w:val="center"/>
+          </w:tcPr>
+          <w:p>
+            <w:r>
+              <w:t>prosocial_1</w:t>
+            </w:r>
+          </w:p>
+        </w:tc>
+        <w:tc>
+          <w:tcPr>
+            <w:tcW w:w="4989" w:type="dxa"/>
+            <w:vAlign w:val="center"/>
           </w:tcPr>
           <w:p>
             <w:r>
@@ -1495,7 +1317,7 @@
         </w:tc>
         <w:tc>
           <w:tcPr>
-            <w:tcW w:w="1080" w:type="dxa"/>
+            <w:tcW w:w="1079" w:type="dxa"/>
             <w:vAlign w:val="center"/>
           </w:tcPr>
           <w:p>
@@ -1509,7 +1331,7 @@
         </w:tc>
         <w:tc>
           <w:tcPr>
-            <w:tcW w:w="1080" w:type="dxa"/>
+            <w:tcW w:w="1107" w:type="dxa"/>
             <w:vAlign w:val="center"/>
           </w:tcPr>
           <w:p>
@@ -1523,22 +1345,14 @@
         </w:tc>
         <w:tc>
           <w:tcPr>
-            <w:tcW w:w="900" w:type="dxa"/>
-            <w:vAlign w:val="center"/>
-          </w:tcPr>
-          <w:p>
-            <w:pPr>
-              <w:jc w:val="center"/>
-            </w:pPr>
+            <w:tcW w:w="4938" w:type="dxa"/>
+            <w:vAlign w:val="center"/>
+          </w:tcPr>
+          <w:p>
             <w:r>
               <w:t>0-2</w:t>
             </w:r>
           </w:p>
-        </w:tc>
-        <w:tc>
-          <w:tcPr>
-            <w:tcW w:w="4680" w:type="dxa"/>
-          </w:tcPr>
           <w:p>
             <w:r>
               <w:t>Higher scores, higher prosocial</w:t>
@@ -1550,16 +1364,18 @@
         <w:tc>
           <w:tcPr>
             <w:tcW w:w="1922" w:type="dxa"/>
-          </w:tcPr>
-          <w:p>
-            <w:r>
-              <w:t xml:space="preserve">coercion_1          </w:t>
-            </w:r>
-          </w:p>
-        </w:tc>
-        <w:tc>
-          <w:tcPr>
-            <w:tcW w:w="5003" w:type="dxa"/>
+            <w:vAlign w:val="center"/>
+          </w:tcPr>
+          <w:p>
+            <w:r>
+              <w:t>coercion_1</w:t>
+            </w:r>
+          </w:p>
+        </w:tc>
+        <w:tc>
+          <w:tcPr>
+            <w:tcW w:w="4989" w:type="dxa"/>
+            <w:vAlign w:val="center"/>
           </w:tcPr>
           <w:p>
             <w:r>
@@ -1569,7 +1385,7 @@
         </w:tc>
         <w:tc>
           <w:tcPr>
-            <w:tcW w:w="1080" w:type="dxa"/>
+            <w:tcW w:w="1079" w:type="dxa"/>
             <w:vAlign w:val="center"/>
           </w:tcPr>
           <w:p>
@@ -1583,7 +1399,7 @@
         </w:tc>
         <w:tc>
           <w:tcPr>
-            <w:tcW w:w="1080" w:type="dxa"/>
+            <w:tcW w:w="1107" w:type="dxa"/>
             <w:vAlign w:val="center"/>
           </w:tcPr>
           <w:p>
@@ -1597,22 +1413,14 @@
         </w:tc>
         <w:tc>
           <w:tcPr>
-            <w:tcW w:w="900" w:type="dxa"/>
-            <w:vAlign w:val="center"/>
-          </w:tcPr>
-          <w:p>
-            <w:pPr>
-              <w:jc w:val="center"/>
-            </w:pPr>
+            <w:tcW w:w="4938" w:type="dxa"/>
+            <w:vAlign w:val="center"/>
+          </w:tcPr>
+          <w:p>
             <w:r>
               <w:t>0-3</w:t>
             </w:r>
           </w:p>
-        </w:tc>
-        <w:tc>
-          <w:tcPr>
-            <w:tcW w:w="4680" w:type="dxa"/>
-          </w:tcPr>
           <w:p>
             <w:r>
               <w:t>Higher scores, higher coercion</w:t>
@@ -1624,16 +1432,18 @@
         <w:tc>
           <w:tcPr>
             <w:tcW w:w="1922" w:type="dxa"/>
-          </w:tcPr>
-          <w:p>
-            <w:r>
-              <w:t xml:space="preserve">encouragement_1   </w:t>
-            </w:r>
-          </w:p>
-        </w:tc>
-        <w:tc>
-          <w:tcPr>
-            <w:tcW w:w="5003" w:type="dxa"/>
+            <w:vAlign w:val="center"/>
+          </w:tcPr>
+          <w:p>
+            <w:r>
+              <w:t>encouragement_1</w:t>
+            </w:r>
+          </w:p>
+        </w:tc>
+        <w:tc>
+          <w:tcPr>
+            <w:tcW w:w="4989" w:type="dxa"/>
+            <w:vAlign w:val="center"/>
           </w:tcPr>
           <w:p>
             <w:r>
@@ -1643,7 +1453,7 @@
         </w:tc>
         <w:tc>
           <w:tcPr>
-            <w:tcW w:w="1080" w:type="dxa"/>
+            <w:tcW w:w="1079" w:type="dxa"/>
             <w:vAlign w:val="center"/>
           </w:tcPr>
           <w:p>
@@ -1657,44 +1467,36 @@
         </w:tc>
         <w:tc>
           <w:tcPr>
-            <w:tcW w:w="1080" w:type="dxa"/>
-            <w:vAlign w:val="center"/>
-          </w:tcPr>
-          <w:p>
-            <w:pPr>
-              <w:jc w:val="center"/>
-            </w:pPr>
-            <w:commentRangeStart w:id="1"/>
+            <w:tcW w:w="1107" w:type="dxa"/>
+            <w:vAlign w:val="center"/>
+          </w:tcPr>
+          <w:p>
+            <w:pPr>
+              <w:jc w:val="center"/>
+            </w:pPr>
+            <w:commentRangeStart w:id="2"/>
             <w:r>
               <w:t>0.56</w:t>
             </w:r>
-            <w:commentRangeEnd w:id="1"/>
+            <w:commentRangeEnd w:id="2"/>
             <w:r>
               <w:rPr>
                 <w:rStyle w:val="CommentReference"/>
               </w:rPr>
-              <w:commentReference w:id="1"/>
-            </w:r>
-          </w:p>
-        </w:tc>
-        <w:tc>
-          <w:tcPr>
-            <w:tcW w:w="900" w:type="dxa"/>
-            <w:vAlign w:val="center"/>
-          </w:tcPr>
-          <w:p>
-            <w:pPr>
-              <w:jc w:val="center"/>
-            </w:pPr>
+              <w:commentReference w:id="2"/>
+            </w:r>
+          </w:p>
+        </w:tc>
+        <w:tc>
+          <w:tcPr>
+            <w:tcW w:w="4938" w:type="dxa"/>
+            <w:vAlign w:val="center"/>
+          </w:tcPr>
+          <w:p>
             <w:r>
               <w:t>0-3</w:t>
             </w:r>
           </w:p>
-        </w:tc>
-        <w:tc>
-          <w:tcPr>
-            <w:tcW w:w="4680" w:type="dxa"/>
-          </w:tcPr>
           <w:p>
             <w:r>
               <w:t>Higher scores, more positive reinforcement</w:t>
@@ -1706,16 +1508,18 @@
         <w:tc>
           <w:tcPr>
             <w:tcW w:w="1922" w:type="dxa"/>
-          </w:tcPr>
-          <w:p>
-            <w:r>
-              <w:t xml:space="preserve">pcpositiverel_1     </w:t>
-            </w:r>
-          </w:p>
-        </w:tc>
-        <w:tc>
-          <w:tcPr>
-            <w:tcW w:w="5003" w:type="dxa"/>
+            <w:vAlign w:val="center"/>
+          </w:tcPr>
+          <w:p>
+            <w:r>
+              <w:t>pcpositiverel_1</w:t>
+            </w:r>
+          </w:p>
+        </w:tc>
+        <w:tc>
+          <w:tcPr>
+            <w:tcW w:w="4989" w:type="dxa"/>
+            <w:vAlign w:val="center"/>
           </w:tcPr>
           <w:p>
             <w:r>
@@ -1725,7 +1529,7 @@
         </w:tc>
         <w:tc>
           <w:tcPr>
-            <w:tcW w:w="1080" w:type="dxa"/>
+            <w:tcW w:w="1079" w:type="dxa"/>
             <w:vAlign w:val="center"/>
           </w:tcPr>
           <w:p>
@@ -1739,7 +1543,7 @@
         </w:tc>
         <w:tc>
           <w:tcPr>
-            <w:tcW w:w="1080" w:type="dxa"/>
+            <w:tcW w:w="1107" w:type="dxa"/>
             <w:vAlign w:val="center"/>
           </w:tcPr>
           <w:p>
@@ -1753,22 +1557,14 @@
         </w:tc>
         <w:tc>
           <w:tcPr>
-            <w:tcW w:w="900" w:type="dxa"/>
-            <w:vAlign w:val="center"/>
-          </w:tcPr>
-          <w:p>
-            <w:pPr>
-              <w:jc w:val="center"/>
-            </w:pPr>
+            <w:tcW w:w="4938" w:type="dxa"/>
+            <w:vAlign w:val="center"/>
+          </w:tcPr>
+          <w:p>
             <w:r>
               <w:t>0-3</w:t>
             </w:r>
           </w:p>
-        </w:tc>
-        <w:tc>
-          <w:tcPr>
-            <w:tcW w:w="4680" w:type="dxa"/>
-          </w:tcPr>
           <w:p>
             <w:r>
               <w:t>Higher scores, better relationship</w:t>
@@ -1780,16 +1576,18 @@
         <w:tc>
           <w:tcPr>
             <w:tcW w:w="1922" w:type="dxa"/>
-          </w:tcPr>
-          <w:p>
-            <w:r>
-              <w:t xml:space="preserve">famrels_1         </w:t>
-            </w:r>
-          </w:p>
-        </w:tc>
-        <w:tc>
-          <w:tcPr>
-            <w:tcW w:w="5003" w:type="dxa"/>
+            <w:vAlign w:val="center"/>
+          </w:tcPr>
+          <w:p>
+            <w:r>
+              <w:t>famrels_1</w:t>
+            </w:r>
+          </w:p>
+        </w:tc>
+        <w:tc>
+          <w:tcPr>
+            <w:tcW w:w="4989" w:type="dxa"/>
+            <w:vAlign w:val="center"/>
           </w:tcPr>
           <w:p>
             <w:r>
@@ -1799,7 +1597,7 @@
         </w:tc>
         <w:tc>
           <w:tcPr>
-            <w:tcW w:w="1080" w:type="dxa"/>
+            <w:tcW w:w="1079" w:type="dxa"/>
             <w:vAlign w:val="center"/>
           </w:tcPr>
           <w:p>
@@ -1813,7 +1611,7 @@
         </w:tc>
         <w:tc>
           <w:tcPr>
-            <w:tcW w:w="1080" w:type="dxa"/>
+            <w:tcW w:w="1107" w:type="dxa"/>
             <w:vAlign w:val="center"/>
           </w:tcPr>
           <w:p>
@@ -1827,22 +1625,14 @@
         </w:tc>
         <w:tc>
           <w:tcPr>
-            <w:tcW w:w="900" w:type="dxa"/>
-            <w:vAlign w:val="center"/>
-          </w:tcPr>
-          <w:p>
-            <w:pPr>
-              <w:jc w:val="center"/>
-            </w:pPr>
+            <w:tcW w:w="4938" w:type="dxa"/>
+            <w:vAlign w:val="center"/>
+          </w:tcPr>
+          <w:p>
             <w:r>
               <w:t>0-3</w:t>
             </w:r>
           </w:p>
-        </w:tc>
-        <w:tc>
-          <w:tcPr>
-            <w:tcW w:w="4680" w:type="dxa"/>
-          </w:tcPr>
           <w:p>
             <w:r>
               <w:t>Higher scores, lower quality</w:t>
@@ -1854,16 +1644,18 @@
         <w:tc>
           <w:tcPr>
             <w:tcW w:w="1922" w:type="dxa"/>
-          </w:tcPr>
-          <w:p>
-            <w:r>
-              <w:t xml:space="preserve">probsol_1           </w:t>
-            </w:r>
-          </w:p>
-        </w:tc>
-        <w:tc>
-          <w:tcPr>
-            <w:tcW w:w="5003" w:type="dxa"/>
+            <w:vAlign w:val="center"/>
+          </w:tcPr>
+          <w:p>
+            <w:r>
+              <w:t>probsol_1</w:t>
+            </w:r>
+          </w:p>
+        </w:tc>
+        <w:tc>
+          <w:tcPr>
+            <w:tcW w:w="4989" w:type="dxa"/>
+            <w:vAlign w:val="center"/>
           </w:tcPr>
           <w:p>
             <w:r>
@@ -1876,7 +1668,7 @@
         </w:tc>
         <w:tc>
           <w:tcPr>
-            <w:tcW w:w="1080" w:type="dxa"/>
+            <w:tcW w:w="1079" w:type="dxa"/>
             <w:vAlign w:val="center"/>
           </w:tcPr>
           <w:p>
@@ -1890,7 +1682,7 @@
         </w:tc>
         <w:tc>
           <w:tcPr>
-            <w:tcW w:w="1080" w:type="dxa"/>
+            <w:tcW w:w="1107" w:type="dxa"/>
             <w:vAlign w:val="center"/>
           </w:tcPr>
           <w:p>
@@ -1904,22 +1696,14 @@
         </w:tc>
         <w:tc>
           <w:tcPr>
-            <w:tcW w:w="900" w:type="dxa"/>
-            <w:vAlign w:val="center"/>
-          </w:tcPr>
-          <w:p>
-            <w:pPr>
-              <w:jc w:val="center"/>
-            </w:pPr>
+            <w:tcW w:w="4938" w:type="dxa"/>
+            <w:vAlign w:val="center"/>
+          </w:tcPr>
+          <w:p>
             <w:r>
               <w:t>0-4</w:t>
             </w:r>
           </w:p>
-        </w:tc>
-        <w:tc>
-          <w:tcPr>
-            <w:tcW w:w="4680" w:type="dxa"/>
-          </w:tcPr>
           <w:p>
             <w:r>
               <w:t>Higher scores,</w:t>
@@ -1934,16 +1718,18 @@
         <w:tc>
           <w:tcPr>
             <w:tcW w:w="1922" w:type="dxa"/>
-          </w:tcPr>
-          <w:p>
-            <w:r>
-              <w:t xml:space="preserve">monitoring_1      </w:t>
-            </w:r>
-          </w:p>
-        </w:tc>
-        <w:tc>
-          <w:tcPr>
-            <w:tcW w:w="5003" w:type="dxa"/>
+            <w:vAlign w:val="center"/>
+          </w:tcPr>
+          <w:p>
+            <w:r>
+              <w:t>monitoring_1</w:t>
+            </w:r>
+          </w:p>
+        </w:tc>
+        <w:tc>
+          <w:tcPr>
+            <w:tcW w:w="4989" w:type="dxa"/>
+            <w:vAlign w:val="center"/>
           </w:tcPr>
           <w:p>
             <w:r>
@@ -1956,7 +1742,7 @@
         </w:tc>
         <w:tc>
           <w:tcPr>
-            <w:tcW w:w="1080" w:type="dxa"/>
+            <w:tcW w:w="1079" w:type="dxa"/>
             <w:vAlign w:val="center"/>
           </w:tcPr>
           <w:p>
@@ -1970,7 +1756,7 @@
         </w:tc>
         <w:tc>
           <w:tcPr>
-            <w:tcW w:w="1080" w:type="dxa"/>
+            <w:tcW w:w="1107" w:type="dxa"/>
             <w:vAlign w:val="center"/>
           </w:tcPr>
           <w:p>
@@ -1984,22 +1770,14 @@
         </w:tc>
         <w:tc>
           <w:tcPr>
-            <w:tcW w:w="900" w:type="dxa"/>
-            <w:vAlign w:val="center"/>
-          </w:tcPr>
-          <w:p>
-            <w:pPr>
-              <w:jc w:val="center"/>
-            </w:pPr>
+            <w:tcW w:w="4938" w:type="dxa"/>
+            <w:vAlign w:val="center"/>
+          </w:tcPr>
+          <w:p>
             <w:r>
               <w:t>0-4</w:t>
             </w:r>
           </w:p>
-        </w:tc>
-        <w:tc>
-          <w:tcPr>
-            <w:tcW w:w="4680" w:type="dxa"/>
-          </w:tcPr>
           <w:p>
             <w:r>
               <w:t>Higher scores, more</w:t>
@@ -2014,16 +1792,18 @@
         <w:tc>
           <w:tcPr>
             <w:tcW w:w="1922" w:type="dxa"/>
-          </w:tcPr>
-          <w:p>
-            <w:r>
-              <w:t xml:space="preserve">famcom_1            </w:t>
-            </w:r>
-          </w:p>
-        </w:tc>
-        <w:tc>
-          <w:tcPr>
-            <w:tcW w:w="5003" w:type="dxa"/>
+            <w:vAlign w:val="center"/>
+          </w:tcPr>
+          <w:p>
+            <w:r>
+              <w:t>famcom_1</w:t>
+            </w:r>
+          </w:p>
+        </w:tc>
+        <w:tc>
+          <w:tcPr>
+            <w:tcW w:w="4989" w:type="dxa"/>
+            <w:vAlign w:val="center"/>
           </w:tcPr>
           <w:p>
             <w:r>
@@ -2033,7 +1813,7 @@
         </w:tc>
         <w:tc>
           <w:tcPr>
-            <w:tcW w:w="1080" w:type="dxa"/>
+            <w:tcW w:w="1079" w:type="dxa"/>
             <w:vAlign w:val="center"/>
           </w:tcPr>
           <w:p>
@@ -2047,7 +1827,7 @@
         </w:tc>
         <w:tc>
           <w:tcPr>
-            <w:tcW w:w="1080" w:type="dxa"/>
+            <w:tcW w:w="1107" w:type="dxa"/>
             <w:vAlign w:val="center"/>
           </w:tcPr>
           <w:p>
@@ -2061,22 +1841,14 @@
         </w:tc>
         <w:tc>
           <w:tcPr>
-            <w:tcW w:w="900" w:type="dxa"/>
-            <w:vAlign w:val="center"/>
-          </w:tcPr>
-          <w:p>
-            <w:pPr>
-              <w:jc w:val="center"/>
-            </w:pPr>
+            <w:tcW w:w="4938" w:type="dxa"/>
+            <w:vAlign w:val="center"/>
+          </w:tcPr>
+          <w:p>
             <w:r>
               <w:t>1-5</w:t>
             </w:r>
           </w:p>
-        </w:tc>
-        <w:tc>
-          <w:tcPr>
-            <w:tcW w:w="4680" w:type="dxa"/>
-          </w:tcPr>
           <w:p>
             <w:r>
               <w:t>Higher scores,</w:t>
@@ -2091,16 +1863,19 @@
         <w:tc>
           <w:tcPr>
             <w:tcW w:w="1922" w:type="dxa"/>
-          </w:tcPr>
-          <w:p>
-            <w:r>
-              <w:t xml:space="preserve">emoexpres_1       </w:t>
-            </w:r>
-          </w:p>
-        </w:tc>
-        <w:tc>
-          <w:tcPr>
-            <w:tcW w:w="5003" w:type="dxa"/>
+            <w:vAlign w:val="center"/>
+          </w:tcPr>
+          <w:p>
+            <w:r>
+              <w:lastRenderedPageBreak/>
+              <w:t>emoexpres_1</w:t>
+            </w:r>
+          </w:p>
+        </w:tc>
+        <w:tc>
+          <w:tcPr>
+            <w:tcW w:w="4989" w:type="dxa"/>
+            <w:vAlign w:val="center"/>
           </w:tcPr>
           <w:p>
             <w:r>
@@ -2110,7 +1885,7 @@
         </w:tc>
         <w:tc>
           <w:tcPr>
-            <w:tcW w:w="1080" w:type="dxa"/>
+            <w:tcW w:w="1079" w:type="dxa"/>
             <w:vAlign w:val="center"/>
           </w:tcPr>
           <w:p>
@@ -2124,7 +1899,7 @@
         </w:tc>
         <w:tc>
           <w:tcPr>
-            <w:tcW w:w="1080" w:type="dxa"/>
+            <w:tcW w:w="1107" w:type="dxa"/>
             <w:vAlign w:val="center"/>
           </w:tcPr>
           <w:p>
@@ -2138,22 +1913,14 @@
         </w:tc>
         <w:tc>
           <w:tcPr>
-            <w:tcW w:w="900" w:type="dxa"/>
-            <w:vAlign w:val="center"/>
-          </w:tcPr>
-          <w:p>
-            <w:pPr>
-              <w:jc w:val="center"/>
-            </w:pPr>
+            <w:tcW w:w="4938" w:type="dxa"/>
+            <w:vAlign w:val="center"/>
+          </w:tcPr>
+          <w:p>
             <w:r>
               <w:t>1-5</w:t>
             </w:r>
           </w:p>
-        </w:tc>
-        <w:tc>
-          <w:tcPr>
-            <w:tcW w:w="4680" w:type="dxa"/>
-          </w:tcPr>
           <w:p>
             <w:r>
               <w:t>Higher scores,</w:t>
@@ -2168,16 +1935,18 @@
         <w:tc>
           <w:tcPr>
             <w:tcW w:w="1922" w:type="dxa"/>
-          </w:tcPr>
-          <w:p>
-            <w:r>
-              <w:t xml:space="preserve">schinvolv_1         </w:t>
-            </w:r>
-          </w:p>
-        </w:tc>
-        <w:tc>
-          <w:tcPr>
-            <w:tcW w:w="5003" w:type="dxa"/>
+            <w:vAlign w:val="center"/>
+          </w:tcPr>
+          <w:p>
+            <w:r>
+              <w:t>schinvolv_1</w:t>
+            </w:r>
+          </w:p>
+        </w:tc>
+        <w:tc>
+          <w:tcPr>
+            <w:tcW w:w="4989" w:type="dxa"/>
+            <w:vAlign w:val="center"/>
           </w:tcPr>
           <w:p>
             <w:r>
@@ -2187,13 +1956,13 @@
               <w:t xml:space="preserve">traditional </w:t>
             </w:r>
             <w:r>
-              <w:t xml:space="preserve">school involvement </w:t>
-            </w:r>
-          </w:p>
-        </w:tc>
-        <w:tc>
-          <w:tcPr>
-            <w:tcW w:w="1080" w:type="dxa"/>
+              <w:t>school involvement</w:t>
+            </w:r>
+          </w:p>
+        </w:tc>
+        <w:tc>
+          <w:tcPr>
+            <w:tcW w:w="1079" w:type="dxa"/>
             <w:vAlign w:val="center"/>
           </w:tcPr>
           <w:p>
@@ -2207,7 +1976,7 @@
         </w:tc>
         <w:tc>
           <w:tcPr>
-            <w:tcW w:w="1080" w:type="dxa"/>
+            <w:tcW w:w="1107" w:type="dxa"/>
             <w:vAlign w:val="center"/>
           </w:tcPr>
           <w:p>
@@ -2221,28 +1990,20 @@
         </w:tc>
         <w:tc>
           <w:tcPr>
-            <w:tcW w:w="900" w:type="dxa"/>
-            <w:vAlign w:val="center"/>
-          </w:tcPr>
-          <w:p>
-            <w:pPr>
-              <w:jc w:val="center"/>
-            </w:pPr>
+            <w:tcW w:w="4938" w:type="dxa"/>
+            <w:vAlign w:val="center"/>
+          </w:tcPr>
+          <w:p>
             <w:r>
               <w:t>0-4</w:t>
             </w:r>
           </w:p>
-        </w:tc>
-        <w:tc>
-          <w:tcPr>
-            <w:tcW w:w="4680" w:type="dxa"/>
-          </w:tcPr>
           <w:p>
             <w:r>
               <w:t>Higher scores,</w:t>
             </w:r>
             <w:r>
-              <w:t xml:space="preserve"> more involvement </w:t>
+              <w:t xml:space="preserve"> more involvement</w:t>
             </w:r>
           </w:p>
         </w:tc>
@@ -2251,16 +2012,18 @@
         <w:tc>
           <w:tcPr>
             <w:tcW w:w="1922" w:type="dxa"/>
-          </w:tcPr>
-          <w:p>
-            <w:r>
-              <w:t xml:space="preserve">relteach_1        </w:t>
-            </w:r>
-          </w:p>
-        </w:tc>
-        <w:tc>
-          <w:tcPr>
-            <w:tcW w:w="5003" w:type="dxa"/>
+            <w:vAlign w:val="center"/>
+          </w:tcPr>
+          <w:p>
+            <w:r>
+              <w:t>relteach_1</w:t>
+            </w:r>
+          </w:p>
+        </w:tc>
+        <w:tc>
+          <w:tcPr>
+            <w:tcW w:w="4989" w:type="dxa"/>
+            <w:vAlign w:val="center"/>
           </w:tcPr>
           <w:p>
             <w:r>
@@ -2270,7 +2033,7 @@
         </w:tc>
         <w:tc>
           <w:tcPr>
-            <w:tcW w:w="1080" w:type="dxa"/>
+            <w:tcW w:w="1079" w:type="dxa"/>
             <w:vAlign w:val="center"/>
           </w:tcPr>
           <w:p>
@@ -2284,7 +2047,7 @@
         </w:tc>
         <w:tc>
           <w:tcPr>
-            <w:tcW w:w="1080" w:type="dxa"/>
+            <w:tcW w:w="1107" w:type="dxa"/>
             <w:vAlign w:val="center"/>
           </w:tcPr>
           <w:p>
@@ -2298,28 +2061,20 @@
         </w:tc>
         <w:tc>
           <w:tcPr>
-            <w:tcW w:w="900" w:type="dxa"/>
-            <w:vAlign w:val="center"/>
-          </w:tcPr>
-          <w:p>
-            <w:pPr>
-              <w:jc w:val="center"/>
-            </w:pPr>
+            <w:tcW w:w="4938" w:type="dxa"/>
+            <w:vAlign w:val="center"/>
+          </w:tcPr>
+          <w:p>
             <w:r>
               <w:t>0-4</w:t>
             </w:r>
           </w:p>
-        </w:tc>
-        <w:tc>
-          <w:tcPr>
-            <w:tcW w:w="4680" w:type="dxa"/>
-          </w:tcPr>
           <w:p>
             <w:r>
               <w:t>Higher scores,</w:t>
             </w:r>
             <w:r>
-              <w:t xml:space="preserve"> better relationship </w:t>
+              <w:t xml:space="preserve"> better relationship</w:t>
             </w:r>
           </w:p>
         </w:tc>
@@ -2328,16 +2083,18 @@
         <w:tc>
           <w:tcPr>
             <w:tcW w:w="1922" w:type="dxa"/>
-          </w:tcPr>
-          <w:p>
-            <w:r>
-              <w:t xml:space="preserve">endorse_1           </w:t>
-            </w:r>
-          </w:p>
-        </w:tc>
-        <w:tc>
-          <w:tcPr>
-            <w:tcW w:w="5003" w:type="dxa"/>
+            <w:vAlign w:val="center"/>
+          </w:tcPr>
+          <w:p>
+            <w:r>
+              <w:t>endorse_1</w:t>
+            </w:r>
+          </w:p>
+        </w:tc>
+        <w:tc>
+          <w:tcPr>
+            <w:tcW w:w="4989" w:type="dxa"/>
+            <w:vAlign w:val="center"/>
           </w:tcPr>
           <w:p>
             <w:r>
@@ -2347,7 +2104,7 @@
         </w:tc>
         <w:tc>
           <w:tcPr>
-            <w:tcW w:w="1080" w:type="dxa"/>
+            <w:tcW w:w="1079" w:type="dxa"/>
             <w:vAlign w:val="center"/>
           </w:tcPr>
           <w:p>
@@ -2361,7 +2118,7 @@
         </w:tc>
         <w:tc>
           <w:tcPr>
-            <w:tcW w:w="1080" w:type="dxa"/>
+            <w:tcW w:w="1107" w:type="dxa"/>
             <w:vAlign w:val="center"/>
           </w:tcPr>
           <w:p>
@@ -2375,22 +2132,14 @@
         </w:tc>
         <w:tc>
           <w:tcPr>
-            <w:tcW w:w="900" w:type="dxa"/>
-            <w:vAlign w:val="center"/>
-          </w:tcPr>
-          <w:p>
-            <w:pPr>
-              <w:jc w:val="center"/>
-            </w:pPr>
+            <w:tcW w:w="4938" w:type="dxa"/>
+            <w:vAlign w:val="center"/>
+          </w:tcPr>
+          <w:p>
             <w:r>
               <w:t>0-4</w:t>
             </w:r>
           </w:p>
-        </w:tc>
-        <w:tc>
-          <w:tcPr>
-            <w:tcW w:w="4680" w:type="dxa"/>
-          </w:tcPr>
           <w:p>
             <w:r>
               <w:t>Higher scores, higher</w:t>
@@ -2405,16 +2154,18 @@
         <w:tc>
           <w:tcPr>
             <w:tcW w:w="1922" w:type="dxa"/>
-          </w:tcPr>
-          <w:p>
-            <w:r>
-              <w:t xml:space="preserve">parpeers_1        </w:t>
-            </w:r>
-          </w:p>
-        </w:tc>
-        <w:tc>
-          <w:tcPr>
-            <w:tcW w:w="5003" w:type="dxa"/>
+            <w:vAlign w:val="center"/>
+          </w:tcPr>
+          <w:p>
+            <w:r>
+              <w:t>parpeers_1</w:t>
+            </w:r>
+          </w:p>
+        </w:tc>
+        <w:tc>
+          <w:tcPr>
+            <w:tcW w:w="4989" w:type="dxa"/>
+            <w:vAlign w:val="center"/>
           </w:tcPr>
           <w:p>
             <w:r>
@@ -2424,7 +2175,7 @@
         </w:tc>
         <w:tc>
           <w:tcPr>
-            <w:tcW w:w="1080" w:type="dxa"/>
+            <w:tcW w:w="1079" w:type="dxa"/>
             <w:vAlign w:val="center"/>
           </w:tcPr>
           <w:p>
@@ -2438,7 +2189,7 @@
         </w:tc>
         <w:tc>
           <w:tcPr>
-            <w:tcW w:w="1080" w:type="dxa"/>
+            <w:tcW w:w="1107" w:type="dxa"/>
             <w:vAlign w:val="center"/>
           </w:tcPr>
           <w:p>
@@ -2452,22 +2203,14 @@
         </w:tc>
         <w:tc>
           <w:tcPr>
-            <w:tcW w:w="900" w:type="dxa"/>
-            <w:vAlign w:val="center"/>
-          </w:tcPr>
-          <w:p>
-            <w:pPr>
-              <w:jc w:val="center"/>
-            </w:pPr>
+            <w:tcW w:w="4938" w:type="dxa"/>
+            <w:vAlign w:val="center"/>
+          </w:tcPr>
+          <w:p>
             <w:r>
               <w:t>0-3</w:t>
             </w:r>
           </w:p>
-        </w:tc>
-        <w:tc>
-          <w:tcPr>
-            <w:tcW w:w="4680" w:type="dxa"/>
-          </w:tcPr>
           <w:p>
             <w:r>
               <w:t>Higher scores,</w:t>
@@ -2482,26 +2225,28 @@
         <w:tc>
           <w:tcPr>
             <w:tcW w:w="1922" w:type="dxa"/>
-          </w:tcPr>
-          <w:p>
-            <w:r>
-              <w:t xml:space="preserve">unsafeneigh_1       </w:t>
-            </w:r>
-          </w:p>
-        </w:tc>
-        <w:tc>
-          <w:tcPr>
-            <w:tcW w:w="5003" w:type="dxa"/>
-          </w:tcPr>
-          <w:p>
-            <w:r>
-              <w:t xml:space="preserve">Respondent’s perception of neighborhood unsafety </w:t>
-            </w:r>
-          </w:p>
-        </w:tc>
-        <w:tc>
-          <w:tcPr>
-            <w:tcW w:w="1080" w:type="dxa"/>
+            <w:vAlign w:val="center"/>
+          </w:tcPr>
+          <w:p>
+            <w:r>
+              <w:t>unsafeneigh_1</w:t>
+            </w:r>
+          </w:p>
+        </w:tc>
+        <w:tc>
+          <w:tcPr>
+            <w:tcW w:w="4989" w:type="dxa"/>
+            <w:vAlign w:val="center"/>
+          </w:tcPr>
+          <w:p>
+            <w:r>
+              <w:t>Respondent’s perception of neighborhood unsafety</w:t>
+            </w:r>
+          </w:p>
+        </w:tc>
+        <w:tc>
+          <w:tcPr>
+            <w:tcW w:w="1079" w:type="dxa"/>
             <w:vAlign w:val="center"/>
           </w:tcPr>
           <w:p>
@@ -2515,7 +2260,7 @@
         </w:tc>
         <w:tc>
           <w:tcPr>
-            <w:tcW w:w="1080" w:type="dxa"/>
+            <w:tcW w:w="1107" w:type="dxa"/>
             <w:vAlign w:val="center"/>
           </w:tcPr>
           <w:p>
@@ -2529,30 +2274,17 @@
         </w:tc>
         <w:tc>
           <w:tcPr>
-            <w:tcW w:w="900" w:type="dxa"/>
-            <w:vAlign w:val="center"/>
-          </w:tcPr>
-          <w:p>
-            <w:pPr>
-              <w:jc w:val="center"/>
-            </w:pPr>
+            <w:tcW w:w="4938" w:type="dxa"/>
+            <w:vAlign w:val="center"/>
+          </w:tcPr>
+          <w:p>
             <w:r>
               <w:t>0-3</w:t>
             </w:r>
           </w:p>
-        </w:tc>
-        <w:tc>
-          <w:tcPr>
-            <w:tcW w:w="4680" w:type="dxa"/>
-          </w:tcPr>
-          <w:p>
-            <w:r>
-              <w:t>H</w:t>
-            </w:r>
-            <w:bookmarkStart w:id="2" w:name="_GoBack"/>
-            <w:bookmarkEnd w:id="2"/>
-            <w:r>
-              <w:t>igher scores,</w:t>
+          <w:p>
+            <w:r>
+              <w:t>Higher scores,</w:t>
             </w:r>
             <w:r>
               <w:t xml:space="preserve"> more unsafety</w:t>
@@ -2648,183 +2380,64 @@
     <w:p>
       <w:pPr>
         <w:pStyle w:val="CommentText"/>
-        <w:rPr>
-          <w:lang w:val="es-419"/>
-        </w:rPr>
       </w:pPr>
-      <w:proofErr w:type="spellStart"/>
       <w:r>
-        <w:rPr>
-          <w:lang w:val="es-419"/>
-        </w:rPr>
-        <w:t>Scale</w:t>
+        <w:t xml:space="preserve">Scale Alpha with 5 </w:t>
       </w:r>
-      <w:proofErr w:type="spellEnd"/>
+      <w:proofErr w:type="gramStart"/>
       <w:r>
-        <w:rPr>
-          <w:lang w:val="es-419"/>
-        </w:rPr>
-        <w:t xml:space="preserve"> Alpha </w:t>
-      </w:r>
-      <w:proofErr w:type="spellStart"/>
-      <w:r>
-        <w:rPr>
-          <w:lang w:val="es-419"/>
-        </w:rPr>
-        <w:t>with</w:t>
-      </w:r>
-      <w:proofErr w:type="spellEnd"/>
-      <w:r>
-        <w:rPr>
-          <w:lang w:val="es-419"/>
-        </w:rPr>
-        <w:t xml:space="preserve"> 5 </w:t>
-      </w:r>
-      <w:proofErr w:type="spellStart"/>
-      <w:r>
-        <w:rPr>
-          <w:lang w:val="es-419"/>
-        </w:rPr>
         <w:t>item</w:t>
       </w:r>
-      <w:proofErr w:type="spellEnd"/>
+      <w:proofErr w:type="gramEnd"/>
       <w:r>
-        <w:rPr>
-          <w:lang w:val="es-419"/>
-        </w:rPr>
         <w:t>: 0.58</w:t>
       </w:r>
     </w:p>
     <w:p>
       <w:pPr>
         <w:pStyle w:val="CommentText"/>
-        <w:rPr>
-          <w:lang w:val="es-419"/>
-        </w:rPr>
       </w:pPr>
     </w:p>
     <w:p>
       <w:pPr>
         <w:pStyle w:val="CommentText"/>
-        <w:rPr>
-          <w:lang w:val="es-419"/>
-        </w:rPr>
       </w:pPr>
+      <w:r>
+        <w:t xml:space="preserve">Scale Alpha removing </w:t>
+      </w:r>
       <w:proofErr w:type="spellStart"/>
       <w:r>
-        <w:rPr>
-          <w:lang w:val="es-419"/>
-        </w:rPr>
-        <w:t>Scale</w:t>
+        <w:t>ítem</w:t>
       </w:r>
       <w:proofErr w:type="spellEnd"/>
       <w:r>
-        <w:rPr>
-          <w:lang w:val="es-419"/>
-        </w:rPr>
-        <w:t xml:space="preserve"> Alpha </w:t>
-      </w:r>
-      <w:proofErr w:type="spellStart"/>
-      <w:r>
-        <w:rPr>
-          <w:lang w:val="es-419"/>
-        </w:rPr>
-        <w:t>removing</w:t>
-      </w:r>
-      <w:proofErr w:type="spellEnd"/>
-      <w:r>
-        <w:rPr>
-          <w:lang w:val="es-419"/>
-        </w:rPr>
-        <w:t xml:space="preserve"> </w:t>
-      </w:r>
-      <w:r>
-        <w:rPr>
-          <w:lang w:val="es-419"/>
-        </w:rPr>
-        <w:t>ítem 22</w:t>
-      </w:r>
-      <w:r>
-        <w:rPr>
-          <w:lang w:val="es-419"/>
-        </w:rPr>
-        <w:t>: 0.</w:t>
-      </w:r>
-      <w:r>
-        <w:rPr>
-          <w:lang w:val="es-419"/>
-        </w:rPr>
-        <w:t>60</w:t>
+        <w:t xml:space="preserve"> 22: 0.60</w:t>
       </w:r>
     </w:p>
     <w:p>
       <w:pPr>
         <w:pStyle w:val="CommentText"/>
-        <w:rPr>
-          <w:lang w:val="es-419"/>
-        </w:rPr>
       </w:pPr>
     </w:p>
     <w:p>
       <w:pPr>
         <w:pStyle w:val="CommentText"/>
-        <w:rPr>
-          <w:lang w:val="es-419"/>
-        </w:rPr>
       </w:pPr>
+      <w:r>
+        <w:t xml:space="preserve">Scale Alpha removing </w:t>
+      </w:r>
       <w:proofErr w:type="spellStart"/>
       <w:r>
-        <w:rPr>
-          <w:lang w:val="es-419"/>
-        </w:rPr>
-        <w:t>Scale</w:t>
+        <w:t>ítem</w:t>
       </w:r>
       <w:proofErr w:type="spellEnd"/>
       <w:r>
-        <w:rPr>
-          <w:lang w:val="es-419"/>
-        </w:rPr>
-        <w:t xml:space="preserve"> Alpha </w:t>
-      </w:r>
-      <w:proofErr w:type="spellStart"/>
-      <w:r>
-        <w:rPr>
-          <w:lang w:val="es-419"/>
-        </w:rPr>
-        <w:t>removing</w:t>
-      </w:r>
-      <w:proofErr w:type="spellEnd"/>
-      <w:r>
-        <w:rPr>
-          <w:lang w:val="es-419"/>
-        </w:rPr>
-        <w:t xml:space="preserve"> ítem </w:t>
-      </w:r>
-      <w:r>
-        <w:rPr>
-          <w:lang w:val="es-419"/>
-        </w:rPr>
-        <w:t>7</w:t>
-      </w:r>
-      <w:r>
-        <w:rPr>
-          <w:lang w:val="es-419"/>
-        </w:rPr>
-        <w:t>: 0.6</w:t>
-      </w:r>
-      <w:r>
-        <w:rPr>
-          <w:lang w:val="es-419"/>
-        </w:rPr>
-        <w:t>4</w:t>
+        <w:t xml:space="preserve"> 7: 0.64</w:t>
       </w:r>
     </w:p>
     <w:p>
       <w:pPr>
         <w:pStyle w:val="CommentText"/>
-        <w:rPr>
-          <w:lang w:val="es-419"/>
-        </w:rPr>
       </w:pPr>
     </w:p>
     <w:p>
@@ -2839,7 +2452,7 @@
       </w:r>
     </w:p>
   </w:comment>
-  <w:comment w:id="1" w:author="Garcia Isaza, Alejandra" w:date="2024-05-10T16:44:00Z" w:initials="GIA">
+  <w:comment w:id="2" w:author="Garcia Isaza, Alejandra" w:date="2024-05-10T16:44:00Z" w:initials="GIA">
     <w:p>
       <w:pPr>
         <w:pStyle w:val="CommentText"/>

</xml_diff>